<commit_message>
Update Config.cs and Startup.cs
</commit_message>
<xml_diff>
--- a/Images/Identity.docx
+++ b/Images/Identity.docx
@@ -10324,6 +10324,2002 @@
           <w:szCs w:val="19"/>
         </w:rPr>
         <w:t>}</w:t>
+      </w:r>
+    </w:p>
+    <w:p/>
+    <w:p>
+      <w:r>
+        <w:t>4-4. Ajout des utilisateurs pour les tests</w:t>
+      </w:r>
+    </w:p>
+    <w:p/>
+    <w:p>
+      <w:r>
+        <w:t>Les informations saisies par l’utilisateur dans le formulaire d’authentification doivent être validées avant de lui donner les accés. Cependant nous ne disposons pas d’une base données utilisateurs que nous pouvons utiliser.  IdentityServer pour des besoins de tests permet de definir et utiliser une liste de type TestUser.</w:t>
+      </w:r>
+    </w:p>
+    <w:p/>
+    <w:p>
+      <w:r>
+        <w:t>Nous allons une nouvelle fois modifier le fichier Config.cs et ajouter le code suivant pour definir notre liste d’utilisateurs :</w:t>
+      </w:r>
+    </w:p>
+    <w:p/>
+    <w:p>
+      <w:pPr>
+        <w:autoSpaceDE w:val="0"/>
+        <w:autoSpaceDN w:val="0"/>
+        <w:adjustRightInd w:val="0"/>
+        <w:spacing w:after="0" w:line="240" w:lineRule="auto"/>
+        <w:rPr>
+          <w:rFonts w:ascii="Consolas" w:hAnsi="Consolas" w:cs="Consolas"/>
+          <w:color w:val="000000"/>
+          <w:sz w:val="19"/>
+          <w:szCs w:val="19"/>
+          <w:lang w:val="en-CA"/>
+        </w:rPr>
+      </w:pPr>
+      <w:r>
+        <w:rPr>
+          <w:rFonts w:ascii="Consolas" w:hAnsi="Consolas" w:cs="Consolas"/>
+          <w:color w:val="000000"/>
+          <w:sz w:val="19"/>
+          <w:szCs w:val="19"/>
+          <w:lang w:val="en-CA"/>
+        </w:rPr>
+        <w:t xml:space="preserve">   </w:t>
+      </w:r>
+      <w:r>
+        <w:rPr>
+          <w:rFonts w:ascii="Consolas" w:hAnsi="Consolas" w:cs="Consolas"/>
+          <w:color w:val="0000FF"/>
+          <w:sz w:val="19"/>
+          <w:szCs w:val="19"/>
+          <w:lang w:val="en-CA"/>
+        </w:rPr>
+        <w:t>public</w:t>
+      </w:r>
+      <w:r>
+        <w:rPr>
+          <w:rFonts w:ascii="Consolas" w:hAnsi="Consolas" w:cs="Consolas"/>
+          <w:color w:val="000000"/>
+          <w:sz w:val="19"/>
+          <w:szCs w:val="19"/>
+          <w:lang w:val="en-CA"/>
+        </w:rPr>
+        <w:t xml:space="preserve"> </w:t>
+      </w:r>
+      <w:r>
+        <w:rPr>
+          <w:rFonts w:ascii="Consolas" w:hAnsi="Consolas" w:cs="Consolas"/>
+          <w:color w:val="0000FF"/>
+          <w:sz w:val="19"/>
+          <w:szCs w:val="19"/>
+          <w:lang w:val="en-CA"/>
+        </w:rPr>
+        <w:t>static</w:t>
+      </w:r>
+      <w:r>
+        <w:rPr>
+          <w:rFonts w:ascii="Consolas" w:hAnsi="Consolas" w:cs="Consolas"/>
+          <w:color w:val="000000"/>
+          <w:sz w:val="19"/>
+          <w:szCs w:val="19"/>
+          <w:lang w:val="en-CA"/>
+        </w:rPr>
+        <w:t xml:space="preserve"> List&lt;TestUser&gt; GetUsers()</w:t>
+      </w:r>
+    </w:p>
+    <w:p>
+      <w:pPr>
+        <w:autoSpaceDE w:val="0"/>
+        <w:autoSpaceDN w:val="0"/>
+        <w:adjustRightInd w:val="0"/>
+        <w:spacing w:after="0" w:line="240" w:lineRule="auto"/>
+        <w:rPr>
+          <w:rFonts w:ascii="Consolas" w:hAnsi="Consolas" w:cs="Consolas"/>
+          <w:color w:val="000000"/>
+          <w:sz w:val="19"/>
+          <w:szCs w:val="19"/>
+        </w:rPr>
+      </w:pPr>
+      <w:r>
+        <w:rPr>
+          <w:rFonts w:ascii="Consolas" w:hAnsi="Consolas" w:cs="Consolas"/>
+          <w:color w:val="000000"/>
+          <w:sz w:val="19"/>
+          <w:szCs w:val="19"/>
+          <w:lang w:val="en-CA"/>
+        </w:rPr>
+        <w:t xml:space="preserve">        </w:t>
+      </w:r>
+      <w:r>
+        <w:rPr>
+          <w:rFonts w:ascii="Consolas" w:hAnsi="Consolas" w:cs="Consolas"/>
+          <w:color w:val="000000"/>
+          <w:sz w:val="19"/>
+          <w:szCs w:val="19"/>
+        </w:rPr>
+        <w:t>{</w:t>
+      </w:r>
+    </w:p>
+    <w:p>
+      <w:pPr>
+        <w:autoSpaceDE w:val="0"/>
+        <w:autoSpaceDN w:val="0"/>
+        <w:adjustRightInd w:val="0"/>
+        <w:spacing w:after="0" w:line="240" w:lineRule="auto"/>
+        <w:rPr>
+          <w:rFonts w:ascii="Consolas" w:hAnsi="Consolas" w:cs="Consolas"/>
+          <w:color w:val="000000"/>
+          <w:sz w:val="19"/>
+          <w:szCs w:val="19"/>
+        </w:rPr>
+      </w:pPr>
+      <w:r>
+        <w:rPr>
+          <w:rFonts w:ascii="Consolas" w:hAnsi="Consolas" w:cs="Consolas"/>
+          <w:color w:val="000000"/>
+          <w:sz w:val="19"/>
+          <w:szCs w:val="19"/>
+        </w:rPr>
+        <w:t xml:space="preserve">            </w:t>
+      </w:r>
+      <w:r>
+        <w:rPr>
+          <w:rFonts w:ascii="Consolas" w:hAnsi="Consolas" w:cs="Consolas"/>
+          <w:color w:val="0000FF"/>
+          <w:sz w:val="19"/>
+          <w:szCs w:val="19"/>
+        </w:rPr>
+        <w:t>return</w:t>
+      </w:r>
+      <w:r>
+        <w:rPr>
+          <w:rFonts w:ascii="Consolas" w:hAnsi="Consolas" w:cs="Consolas"/>
+          <w:color w:val="000000"/>
+          <w:sz w:val="19"/>
+          <w:szCs w:val="19"/>
+        </w:rPr>
+        <w:t xml:space="preserve"> </w:t>
+      </w:r>
+      <w:r>
+        <w:rPr>
+          <w:rFonts w:ascii="Consolas" w:hAnsi="Consolas" w:cs="Consolas"/>
+          <w:color w:val="0000FF"/>
+          <w:sz w:val="19"/>
+          <w:szCs w:val="19"/>
+        </w:rPr>
+        <w:t>new</w:t>
+      </w:r>
+      <w:r>
+        <w:rPr>
+          <w:rFonts w:ascii="Consolas" w:hAnsi="Consolas" w:cs="Consolas"/>
+          <w:color w:val="000000"/>
+          <w:sz w:val="19"/>
+          <w:szCs w:val="19"/>
+        </w:rPr>
+        <w:t xml:space="preserve"> List&lt;TestUser&gt;</w:t>
+      </w:r>
+    </w:p>
+    <w:p>
+      <w:pPr>
+        <w:autoSpaceDE w:val="0"/>
+        <w:autoSpaceDN w:val="0"/>
+        <w:adjustRightInd w:val="0"/>
+        <w:spacing w:after="0" w:line="240" w:lineRule="auto"/>
+        <w:rPr>
+          <w:rFonts w:ascii="Consolas" w:hAnsi="Consolas" w:cs="Consolas"/>
+          <w:color w:val="000000"/>
+          <w:sz w:val="19"/>
+          <w:szCs w:val="19"/>
+        </w:rPr>
+      </w:pPr>
+      <w:r>
+        <w:rPr>
+          <w:rFonts w:ascii="Consolas" w:hAnsi="Consolas" w:cs="Consolas"/>
+          <w:color w:val="000000"/>
+          <w:sz w:val="19"/>
+          <w:szCs w:val="19"/>
+        </w:rPr>
+        <w:t xml:space="preserve">            {</w:t>
+      </w:r>
+    </w:p>
+    <w:p>
+      <w:pPr>
+        <w:autoSpaceDE w:val="0"/>
+        <w:autoSpaceDN w:val="0"/>
+        <w:adjustRightInd w:val="0"/>
+        <w:spacing w:after="0" w:line="240" w:lineRule="auto"/>
+        <w:rPr>
+          <w:rFonts w:ascii="Consolas" w:hAnsi="Consolas" w:cs="Consolas"/>
+          <w:color w:val="000000"/>
+          <w:sz w:val="19"/>
+          <w:szCs w:val="19"/>
+          <w:lang w:val="en-CA"/>
+        </w:rPr>
+      </w:pPr>
+      <w:r>
+        <w:rPr>
+          <w:rFonts w:ascii="Consolas" w:hAnsi="Consolas" w:cs="Consolas"/>
+          <w:color w:val="000000"/>
+          <w:sz w:val="19"/>
+          <w:szCs w:val="19"/>
+          <w:lang w:val="en-CA"/>
+        </w:rPr>
+        <w:lastRenderedPageBreak/>
+        <w:t xml:space="preserve">                </w:t>
+      </w:r>
+      <w:r>
+        <w:rPr>
+          <w:rFonts w:ascii="Consolas" w:hAnsi="Consolas" w:cs="Consolas"/>
+          <w:color w:val="0000FF"/>
+          <w:sz w:val="19"/>
+          <w:szCs w:val="19"/>
+          <w:lang w:val="en-CA"/>
+        </w:rPr>
+        <w:t>new</w:t>
+      </w:r>
+      <w:r>
+        <w:rPr>
+          <w:rFonts w:ascii="Consolas" w:hAnsi="Consolas" w:cs="Consolas"/>
+          <w:color w:val="000000"/>
+          <w:sz w:val="19"/>
+          <w:szCs w:val="19"/>
+          <w:lang w:val="en-CA"/>
+        </w:rPr>
+        <w:t xml:space="preserve"> TestUser{SubjectId = </w:t>
+      </w:r>
+      <w:r>
+        <w:rPr>
+          <w:rFonts w:ascii="Consolas" w:hAnsi="Consolas" w:cs="Consolas"/>
+          <w:color w:val="A31515"/>
+          <w:sz w:val="19"/>
+          <w:szCs w:val="19"/>
+          <w:lang w:val="en-CA"/>
+        </w:rPr>
+        <w:t>"818727"</w:t>
+      </w:r>
+      <w:r>
+        <w:rPr>
+          <w:rFonts w:ascii="Consolas" w:hAnsi="Consolas" w:cs="Consolas"/>
+          <w:color w:val="000000"/>
+          <w:sz w:val="19"/>
+          <w:szCs w:val="19"/>
+          <w:lang w:val="en-CA"/>
+        </w:rPr>
+        <w:t xml:space="preserve">, Username = </w:t>
+      </w:r>
+      <w:r>
+        <w:rPr>
+          <w:rFonts w:ascii="Consolas" w:hAnsi="Consolas" w:cs="Consolas"/>
+          <w:color w:val="A31515"/>
+          <w:sz w:val="19"/>
+          <w:szCs w:val="19"/>
+          <w:lang w:val="en-CA"/>
+        </w:rPr>
+        <w:t>"alice"</w:t>
+      </w:r>
+      <w:r>
+        <w:rPr>
+          <w:rFonts w:ascii="Consolas" w:hAnsi="Consolas" w:cs="Consolas"/>
+          <w:color w:val="000000"/>
+          <w:sz w:val="19"/>
+          <w:szCs w:val="19"/>
+          <w:lang w:val="en-CA"/>
+        </w:rPr>
+        <w:t xml:space="preserve">, Password = </w:t>
+      </w:r>
+      <w:r>
+        <w:rPr>
+          <w:rFonts w:ascii="Consolas" w:hAnsi="Consolas" w:cs="Consolas"/>
+          <w:color w:val="A31515"/>
+          <w:sz w:val="19"/>
+          <w:szCs w:val="19"/>
+          <w:lang w:val="en-CA"/>
+        </w:rPr>
+        <w:t>"alice"</w:t>
+      </w:r>
+      <w:r>
+        <w:rPr>
+          <w:rFonts w:ascii="Consolas" w:hAnsi="Consolas" w:cs="Consolas"/>
+          <w:color w:val="000000"/>
+          <w:sz w:val="19"/>
+          <w:szCs w:val="19"/>
+          <w:lang w:val="en-CA"/>
+        </w:rPr>
+        <w:t>,</w:t>
+      </w:r>
+    </w:p>
+    <w:p>
+      <w:pPr>
+        <w:autoSpaceDE w:val="0"/>
+        <w:autoSpaceDN w:val="0"/>
+        <w:adjustRightInd w:val="0"/>
+        <w:spacing w:after="0" w:line="240" w:lineRule="auto"/>
+        <w:rPr>
+          <w:rFonts w:ascii="Consolas" w:hAnsi="Consolas" w:cs="Consolas"/>
+          <w:color w:val="000000"/>
+          <w:sz w:val="19"/>
+          <w:szCs w:val="19"/>
+          <w:lang w:val="en-CA"/>
+        </w:rPr>
+      </w:pPr>
+      <w:r>
+        <w:rPr>
+          <w:rFonts w:ascii="Consolas" w:hAnsi="Consolas" w:cs="Consolas"/>
+          <w:color w:val="000000"/>
+          <w:sz w:val="19"/>
+          <w:szCs w:val="19"/>
+          <w:lang w:val="en-CA"/>
+        </w:rPr>
+        <w:t xml:space="preserve">                Claims =</w:t>
+      </w:r>
+    </w:p>
+    <w:p>
+      <w:pPr>
+        <w:autoSpaceDE w:val="0"/>
+        <w:autoSpaceDN w:val="0"/>
+        <w:adjustRightInd w:val="0"/>
+        <w:spacing w:after="0" w:line="240" w:lineRule="auto"/>
+        <w:rPr>
+          <w:rFonts w:ascii="Consolas" w:hAnsi="Consolas" w:cs="Consolas"/>
+          <w:color w:val="000000"/>
+          <w:sz w:val="19"/>
+          <w:szCs w:val="19"/>
+          <w:lang w:val="en-CA"/>
+        </w:rPr>
+      </w:pPr>
+      <w:r>
+        <w:rPr>
+          <w:rFonts w:ascii="Consolas" w:hAnsi="Consolas" w:cs="Consolas"/>
+          <w:color w:val="000000"/>
+          <w:sz w:val="19"/>
+          <w:szCs w:val="19"/>
+          <w:lang w:val="en-CA"/>
+        </w:rPr>
+        <w:t xml:space="preserve">                {</w:t>
+      </w:r>
+    </w:p>
+    <w:p>
+      <w:pPr>
+        <w:autoSpaceDE w:val="0"/>
+        <w:autoSpaceDN w:val="0"/>
+        <w:adjustRightInd w:val="0"/>
+        <w:spacing w:after="0" w:line="240" w:lineRule="auto"/>
+        <w:rPr>
+          <w:rFonts w:ascii="Consolas" w:hAnsi="Consolas" w:cs="Consolas"/>
+          <w:color w:val="000000"/>
+          <w:sz w:val="19"/>
+          <w:szCs w:val="19"/>
+          <w:lang w:val="en-CA"/>
+        </w:rPr>
+      </w:pPr>
+      <w:r>
+        <w:rPr>
+          <w:rFonts w:ascii="Consolas" w:hAnsi="Consolas" w:cs="Consolas"/>
+          <w:color w:val="000000"/>
+          <w:sz w:val="19"/>
+          <w:szCs w:val="19"/>
+          <w:lang w:val="en-CA"/>
+        </w:rPr>
+        <w:t xml:space="preserve">                    </w:t>
+      </w:r>
+      <w:r>
+        <w:rPr>
+          <w:rFonts w:ascii="Consolas" w:hAnsi="Consolas" w:cs="Consolas"/>
+          <w:color w:val="0000FF"/>
+          <w:sz w:val="19"/>
+          <w:szCs w:val="19"/>
+          <w:lang w:val="en-CA"/>
+        </w:rPr>
+        <w:t>new</w:t>
+      </w:r>
+      <w:r>
+        <w:rPr>
+          <w:rFonts w:ascii="Consolas" w:hAnsi="Consolas" w:cs="Consolas"/>
+          <w:color w:val="000000"/>
+          <w:sz w:val="19"/>
+          <w:szCs w:val="19"/>
+          <w:lang w:val="en-CA"/>
+        </w:rPr>
+        <w:t xml:space="preserve"> Claim(JwtClaimTypes.Name, </w:t>
+      </w:r>
+      <w:r>
+        <w:rPr>
+          <w:rFonts w:ascii="Consolas" w:hAnsi="Consolas" w:cs="Consolas"/>
+          <w:color w:val="A31515"/>
+          <w:sz w:val="19"/>
+          <w:szCs w:val="19"/>
+          <w:lang w:val="en-CA"/>
+        </w:rPr>
+        <w:t>"Alice Smith"</w:t>
+      </w:r>
+      <w:r>
+        <w:rPr>
+          <w:rFonts w:ascii="Consolas" w:hAnsi="Consolas" w:cs="Consolas"/>
+          <w:color w:val="000000"/>
+          <w:sz w:val="19"/>
+          <w:szCs w:val="19"/>
+          <w:lang w:val="en-CA"/>
+        </w:rPr>
+        <w:t>),</w:t>
+      </w:r>
+    </w:p>
+    <w:p>
+      <w:pPr>
+        <w:autoSpaceDE w:val="0"/>
+        <w:autoSpaceDN w:val="0"/>
+        <w:adjustRightInd w:val="0"/>
+        <w:spacing w:after="0" w:line="240" w:lineRule="auto"/>
+        <w:rPr>
+          <w:rFonts w:ascii="Consolas" w:hAnsi="Consolas" w:cs="Consolas"/>
+          <w:color w:val="000000"/>
+          <w:sz w:val="19"/>
+          <w:szCs w:val="19"/>
+          <w:lang w:val="en-CA"/>
+        </w:rPr>
+      </w:pPr>
+      <w:r>
+        <w:rPr>
+          <w:rFonts w:ascii="Consolas" w:hAnsi="Consolas" w:cs="Consolas"/>
+          <w:color w:val="000000"/>
+          <w:sz w:val="19"/>
+          <w:szCs w:val="19"/>
+          <w:lang w:val="en-CA"/>
+        </w:rPr>
+        <w:t xml:space="preserve">                    </w:t>
+      </w:r>
+      <w:r>
+        <w:rPr>
+          <w:rFonts w:ascii="Consolas" w:hAnsi="Consolas" w:cs="Consolas"/>
+          <w:color w:val="0000FF"/>
+          <w:sz w:val="19"/>
+          <w:szCs w:val="19"/>
+          <w:lang w:val="en-CA"/>
+        </w:rPr>
+        <w:t>new</w:t>
+      </w:r>
+      <w:r>
+        <w:rPr>
+          <w:rFonts w:ascii="Consolas" w:hAnsi="Consolas" w:cs="Consolas"/>
+          <w:color w:val="000000"/>
+          <w:sz w:val="19"/>
+          <w:szCs w:val="19"/>
+          <w:lang w:val="en-CA"/>
+        </w:rPr>
+        <w:t xml:space="preserve"> Claim(JwtClaimTypes.GivenName, </w:t>
+      </w:r>
+      <w:r>
+        <w:rPr>
+          <w:rFonts w:ascii="Consolas" w:hAnsi="Consolas" w:cs="Consolas"/>
+          <w:color w:val="A31515"/>
+          <w:sz w:val="19"/>
+          <w:szCs w:val="19"/>
+          <w:lang w:val="en-CA"/>
+        </w:rPr>
+        <w:t>"Alice"</w:t>
+      </w:r>
+      <w:r>
+        <w:rPr>
+          <w:rFonts w:ascii="Consolas" w:hAnsi="Consolas" w:cs="Consolas"/>
+          <w:color w:val="000000"/>
+          <w:sz w:val="19"/>
+          <w:szCs w:val="19"/>
+          <w:lang w:val="en-CA"/>
+        </w:rPr>
+        <w:t>),</w:t>
+      </w:r>
+    </w:p>
+    <w:p>
+      <w:pPr>
+        <w:autoSpaceDE w:val="0"/>
+        <w:autoSpaceDN w:val="0"/>
+        <w:adjustRightInd w:val="0"/>
+        <w:spacing w:after="0" w:line="240" w:lineRule="auto"/>
+        <w:rPr>
+          <w:rFonts w:ascii="Consolas" w:hAnsi="Consolas" w:cs="Consolas"/>
+          <w:color w:val="000000"/>
+          <w:sz w:val="19"/>
+          <w:szCs w:val="19"/>
+          <w:lang w:val="en-CA"/>
+        </w:rPr>
+      </w:pPr>
+      <w:r>
+        <w:rPr>
+          <w:rFonts w:ascii="Consolas" w:hAnsi="Consolas" w:cs="Consolas"/>
+          <w:color w:val="000000"/>
+          <w:sz w:val="19"/>
+          <w:szCs w:val="19"/>
+          <w:lang w:val="en-CA"/>
+        </w:rPr>
+        <w:t xml:space="preserve">                    </w:t>
+      </w:r>
+      <w:r>
+        <w:rPr>
+          <w:rFonts w:ascii="Consolas" w:hAnsi="Consolas" w:cs="Consolas"/>
+          <w:color w:val="0000FF"/>
+          <w:sz w:val="19"/>
+          <w:szCs w:val="19"/>
+          <w:lang w:val="en-CA"/>
+        </w:rPr>
+        <w:t>new</w:t>
+      </w:r>
+      <w:r>
+        <w:rPr>
+          <w:rFonts w:ascii="Consolas" w:hAnsi="Consolas" w:cs="Consolas"/>
+          <w:color w:val="000000"/>
+          <w:sz w:val="19"/>
+          <w:szCs w:val="19"/>
+          <w:lang w:val="en-CA"/>
+        </w:rPr>
+        <w:t xml:space="preserve"> Claim(JwtClaimTypes.FamilyName, </w:t>
+      </w:r>
+      <w:r>
+        <w:rPr>
+          <w:rFonts w:ascii="Consolas" w:hAnsi="Consolas" w:cs="Consolas"/>
+          <w:color w:val="A31515"/>
+          <w:sz w:val="19"/>
+          <w:szCs w:val="19"/>
+          <w:lang w:val="en-CA"/>
+        </w:rPr>
+        <w:t>"Smith"</w:t>
+      </w:r>
+      <w:r>
+        <w:rPr>
+          <w:rFonts w:ascii="Consolas" w:hAnsi="Consolas" w:cs="Consolas"/>
+          <w:color w:val="000000"/>
+          <w:sz w:val="19"/>
+          <w:szCs w:val="19"/>
+          <w:lang w:val="en-CA"/>
+        </w:rPr>
+        <w:t>),</w:t>
+      </w:r>
+    </w:p>
+    <w:p>
+      <w:pPr>
+        <w:autoSpaceDE w:val="0"/>
+        <w:autoSpaceDN w:val="0"/>
+        <w:adjustRightInd w:val="0"/>
+        <w:spacing w:after="0" w:line="240" w:lineRule="auto"/>
+        <w:rPr>
+          <w:rFonts w:ascii="Consolas" w:hAnsi="Consolas" w:cs="Consolas"/>
+          <w:color w:val="000000"/>
+          <w:sz w:val="19"/>
+          <w:szCs w:val="19"/>
+          <w:lang w:val="en-CA"/>
+        </w:rPr>
+      </w:pPr>
+      <w:r>
+        <w:rPr>
+          <w:rFonts w:ascii="Consolas" w:hAnsi="Consolas" w:cs="Consolas"/>
+          <w:color w:val="000000"/>
+          <w:sz w:val="19"/>
+          <w:szCs w:val="19"/>
+          <w:lang w:val="en-CA"/>
+        </w:rPr>
+        <w:t xml:space="preserve">                    </w:t>
+      </w:r>
+      <w:r>
+        <w:rPr>
+          <w:rFonts w:ascii="Consolas" w:hAnsi="Consolas" w:cs="Consolas"/>
+          <w:color w:val="0000FF"/>
+          <w:sz w:val="19"/>
+          <w:szCs w:val="19"/>
+          <w:lang w:val="en-CA"/>
+        </w:rPr>
+        <w:t>new</w:t>
+      </w:r>
+      <w:r>
+        <w:rPr>
+          <w:rFonts w:ascii="Consolas" w:hAnsi="Consolas" w:cs="Consolas"/>
+          <w:color w:val="000000"/>
+          <w:sz w:val="19"/>
+          <w:szCs w:val="19"/>
+          <w:lang w:val="en-CA"/>
+        </w:rPr>
+        <w:t xml:space="preserve"> Claim(JwtClaimTypes.Email, </w:t>
+      </w:r>
+      <w:r>
+        <w:rPr>
+          <w:rFonts w:ascii="Consolas" w:hAnsi="Consolas" w:cs="Consolas"/>
+          <w:color w:val="A31515"/>
+          <w:sz w:val="19"/>
+          <w:szCs w:val="19"/>
+          <w:lang w:val="en-CA"/>
+        </w:rPr>
+        <w:t>"AliceSmith@email.com"</w:t>
+      </w:r>
+      <w:r>
+        <w:rPr>
+          <w:rFonts w:ascii="Consolas" w:hAnsi="Consolas" w:cs="Consolas"/>
+          <w:color w:val="000000"/>
+          <w:sz w:val="19"/>
+          <w:szCs w:val="19"/>
+          <w:lang w:val="en-CA"/>
+        </w:rPr>
+        <w:t>),</w:t>
+      </w:r>
+    </w:p>
+    <w:p>
+      <w:pPr>
+        <w:autoSpaceDE w:val="0"/>
+        <w:autoSpaceDN w:val="0"/>
+        <w:adjustRightInd w:val="0"/>
+        <w:spacing w:after="0" w:line="240" w:lineRule="auto"/>
+        <w:rPr>
+          <w:rFonts w:ascii="Consolas" w:hAnsi="Consolas" w:cs="Consolas"/>
+          <w:color w:val="000000"/>
+          <w:sz w:val="19"/>
+          <w:szCs w:val="19"/>
+          <w:lang w:val="en-CA"/>
+        </w:rPr>
+      </w:pPr>
+      <w:r>
+        <w:rPr>
+          <w:rFonts w:ascii="Consolas" w:hAnsi="Consolas" w:cs="Consolas"/>
+          <w:color w:val="000000"/>
+          <w:sz w:val="19"/>
+          <w:szCs w:val="19"/>
+          <w:lang w:val="en-CA"/>
+        </w:rPr>
+        <w:t xml:space="preserve">                    </w:t>
+      </w:r>
+      <w:r>
+        <w:rPr>
+          <w:rFonts w:ascii="Consolas" w:hAnsi="Consolas" w:cs="Consolas"/>
+          <w:color w:val="0000FF"/>
+          <w:sz w:val="19"/>
+          <w:szCs w:val="19"/>
+          <w:lang w:val="en-CA"/>
+        </w:rPr>
+        <w:t>new</w:t>
+      </w:r>
+      <w:r>
+        <w:rPr>
+          <w:rFonts w:ascii="Consolas" w:hAnsi="Consolas" w:cs="Consolas"/>
+          <w:color w:val="000000"/>
+          <w:sz w:val="19"/>
+          <w:szCs w:val="19"/>
+          <w:lang w:val="en-CA"/>
+        </w:rPr>
+        <w:t xml:space="preserve"> Claim(JwtClaimTypes.EmailVerified, </w:t>
+      </w:r>
+      <w:r>
+        <w:rPr>
+          <w:rFonts w:ascii="Consolas" w:hAnsi="Consolas" w:cs="Consolas"/>
+          <w:color w:val="A31515"/>
+          <w:sz w:val="19"/>
+          <w:szCs w:val="19"/>
+          <w:lang w:val="en-CA"/>
+        </w:rPr>
+        <w:t>"true"</w:t>
+      </w:r>
+      <w:r>
+        <w:rPr>
+          <w:rFonts w:ascii="Consolas" w:hAnsi="Consolas" w:cs="Consolas"/>
+          <w:color w:val="000000"/>
+          <w:sz w:val="19"/>
+          <w:szCs w:val="19"/>
+          <w:lang w:val="en-CA"/>
+        </w:rPr>
+        <w:t>, ClaimValueTypes.Boolean),</w:t>
+      </w:r>
+    </w:p>
+    <w:p>
+      <w:pPr>
+        <w:autoSpaceDE w:val="0"/>
+        <w:autoSpaceDN w:val="0"/>
+        <w:adjustRightInd w:val="0"/>
+        <w:spacing w:after="0" w:line="240" w:lineRule="auto"/>
+        <w:rPr>
+          <w:rFonts w:ascii="Consolas" w:hAnsi="Consolas" w:cs="Consolas"/>
+          <w:color w:val="000000"/>
+          <w:sz w:val="19"/>
+          <w:szCs w:val="19"/>
+          <w:lang w:val="en-CA"/>
+        </w:rPr>
+      </w:pPr>
+      <w:r>
+        <w:rPr>
+          <w:rFonts w:ascii="Consolas" w:hAnsi="Consolas" w:cs="Consolas"/>
+          <w:color w:val="000000"/>
+          <w:sz w:val="19"/>
+          <w:szCs w:val="19"/>
+          <w:lang w:val="en-CA"/>
+        </w:rPr>
+        <w:t xml:space="preserve">                    </w:t>
+      </w:r>
+      <w:r>
+        <w:rPr>
+          <w:rFonts w:ascii="Consolas" w:hAnsi="Consolas" w:cs="Consolas"/>
+          <w:color w:val="0000FF"/>
+          <w:sz w:val="19"/>
+          <w:szCs w:val="19"/>
+          <w:lang w:val="en-CA"/>
+        </w:rPr>
+        <w:t>new</w:t>
+      </w:r>
+      <w:r>
+        <w:rPr>
+          <w:rFonts w:ascii="Consolas" w:hAnsi="Consolas" w:cs="Consolas"/>
+          <w:color w:val="000000"/>
+          <w:sz w:val="19"/>
+          <w:szCs w:val="19"/>
+          <w:lang w:val="en-CA"/>
+        </w:rPr>
+        <w:t xml:space="preserve"> Claim(JwtClaimTypes.WebSite, </w:t>
+      </w:r>
+      <w:r>
+        <w:rPr>
+          <w:rFonts w:ascii="Consolas" w:hAnsi="Consolas" w:cs="Consolas"/>
+          <w:color w:val="A31515"/>
+          <w:sz w:val="19"/>
+          <w:szCs w:val="19"/>
+          <w:lang w:val="en-CA"/>
+        </w:rPr>
+        <w:t>"http://alice.com"</w:t>
+      </w:r>
+      <w:r>
+        <w:rPr>
+          <w:rFonts w:ascii="Consolas" w:hAnsi="Consolas" w:cs="Consolas"/>
+          <w:color w:val="000000"/>
+          <w:sz w:val="19"/>
+          <w:szCs w:val="19"/>
+          <w:lang w:val="en-CA"/>
+        </w:rPr>
+        <w:t>),</w:t>
+      </w:r>
+    </w:p>
+    <w:p>
+      <w:pPr>
+        <w:autoSpaceDE w:val="0"/>
+        <w:autoSpaceDN w:val="0"/>
+        <w:adjustRightInd w:val="0"/>
+        <w:spacing w:after="0" w:line="240" w:lineRule="auto"/>
+        <w:rPr>
+          <w:rFonts w:ascii="Consolas" w:hAnsi="Consolas" w:cs="Consolas"/>
+          <w:color w:val="000000"/>
+          <w:sz w:val="19"/>
+          <w:szCs w:val="19"/>
+          <w:lang w:val="en-CA"/>
+        </w:rPr>
+      </w:pPr>
+      <w:r>
+        <w:rPr>
+          <w:rFonts w:ascii="Consolas" w:hAnsi="Consolas" w:cs="Consolas"/>
+          <w:color w:val="000000"/>
+          <w:sz w:val="19"/>
+          <w:szCs w:val="19"/>
+          <w:lang w:val="en-CA"/>
+        </w:rPr>
+        <w:t xml:space="preserve">                    </w:t>
+      </w:r>
+      <w:r>
+        <w:rPr>
+          <w:rFonts w:ascii="Consolas" w:hAnsi="Consolas" w:cs="Consolas"/>
+          <w:color w:val="0000FF"/>
+          <w:sz w:val="19"/>
+          <w:szCs w:val="19"/>
+          <w:lang w:val="en-CA"/>
+        </w:rPr>
+        <w:t>new</w:t>
+      </w:r>
+      <w:r>
+        <w:rPr>
+          <w:rFonts w:ascii="Consolas" w:hAnsi="Consolas" w:cs="Consolas"/>
+          <w:color w:val="000000"/>
+          <w:sz w:val="19"/>
+          <w:szCs w:val="19"/>
+          <w:lang w:val="en-CA"/>
+        </w:rPr>
+        <w:t xml:space="preserve"> Claim(JwtClaimTypes.Address, </w:t>
+      </w:r>
+      <w:r>
+        <w:rPr>
+          <w:rFonts w:ascii="Consolas" w:hAnsi="Consolas" w:cs="Consolas"/>
+          <w:color w:val="800000"/>
+          <w:sz w:val="19"/>
+          <w:szCs w:val="19"/>
+          <w:lang w:val="en-CA"/>
+        </w:rPr>
+        <w:t>@"{ 'street_address': 'One Hacker Way', 'locality': 'Heidelberg', 'postal_code': 69118, 'country': 'Germany' }"</w:t>
+      </w:r>
+      <w:r>
+        <w:rPr>
+          <w:rFonts w:ascii="Consolas" w:hAnsi="Consolas" w:cs="Consolas"/>
+          <w:color w:val="000000"/>
+          <w:sz w:val="19"/>
+          <w:szCs w:val="19"/>
+          <w:lang w:val="en-CA"/>
+        </w:rPr>
+        <w:t>, IdentityServer4.IdentityServerConstants.ClaimValueTypes.Json)</w:t>
+      </w:r>
+    </w:p>
+    <w:p>
+      <w:pPr>
+        <w:autoSpaceDE w:val="0"/>
+        <w:autoSpaceDN w:val="0"/>
+        <w:adjustRightInd w:val="0"/>
+        <w:spacing w:after="0" w:line="240" w:lineRule="auto"/>
+        <w:rPr>
+          <w:rFonts w:ascii="Consolas" w:hAnsi="Consolas" w:cs="Consolas"/>
+          <w:color w:val="000000"/>
+          <w:sz w:val="19"/>
+          <w:szCs w:val="19"/>
+          <w:lang w:val="en-CA"/>
+        </w:rPr>
+      </w:pPr>
+      <w:r>
+        <w:rPr>
+          <w:rFonts w:ascii="Consolas" w:hAnsi="Consolas" w:cs="Consolas"/>
+          <w:color w:val="000000"/>
+          <w:sz w:val="19"/>
+          <w:szCs w:val="19"/>
+          <w:lang w:val="en-CA"/>
+        </w:rPr>
+        <w:t xml:space="preserve">                }</w:t>
+      </w:r>
+    </w:p>
+    <w:p>
+      <w:pPr>
+        <w:autoSpaceDE w:val="0"/>
+        <w:autoSpaceDN w:val="0"/>
+        <w:adjustRightInd w:val="0"/>
+        <w:spacing w:after="0" w:line="240" w:lineRule="auto"/>
+        <w:rPr>
+          <w:rFonts w:ascii="Consolas" w:hAnsi="Consolas" w:cs="Consolas"/>
+          <w:color w:val="000000"/>
+          <w:sz w:val="19"/>
+          <w:szCs w:val="19"/>
+          <w:lang w:val="en-CA"/>
+        </w:rPr>
+      </w:pPr>
+      <w:r>
+        <w:rPr>
+          <w:rFonts w:ascii="Consolas" w:hAnsi="Consolas" w:cs="Consolas"/>
+          <w:color w:val="000000"/>
+          <w:sz w:val="19"/>
+          <w:szCs w:val="19"/>
+          <w:lang w:val="en-CA"/>
+        </w:rPr>
+        <w:t xml:space="preserve">            },</w:t>
+      </w:r>
+    </w:p>
+    <w:p>
+      <w:pPr>
+        <w:autoSpaceDE w:val="0"/>
+        <w:autoSpaceDN w:val="0"/>
+        <w:adjustRightInd w:val="0"/>
+        <w:spacing w:after="0" w:line="240" w:lineRule="auto"/>
+        <w:rPr>
+          <w:rFonts w:ascii="Consolas" w:hAnsi="Consolas" w:cs="Consolas"/>
+          <w:color w:val="000000"/>
+          <w:sz w:val="19"/>
+          <w:szCs w:val="19"/>
+          <w:lang w:val="en-CA"/>
+        </w:rPr>
+      </w:pPr>
+      <w:r>
+        <w:rPr>
+          <w:rFonts w:ascii="Consolas" w:hAnsi="Consolas" w:cs="Consolas"/>
+          <w:color w:val="000000"/>
+          <w:sz w:val="19"/>
+          <w:szCs w:val="19"/>
+          <w:lang w:val="en-CA"/>
+        </w:rPr>
+        <w:t xml:space="preserve">            </w:t>
+      </w:r>
+      <w:r>
+        <w:rPr>
+          <w:rFonts w:ascii="Consolas" w:hAnsi="Consolas" w:cs="Consolas"/>
+          <w:color w:val="0000FF"/>
+          <w:sz w:val="19"/>
+          <w:szCs w:val="19"/>
+          <w:lang w:val="en-CA"/>
+        </w:rPr>
+        <w:t>new</w:t>
+      </w:r>
+      <w:r>
+        <w:rPr>
+          <w:rFonts w:ascii="Consolas" w:hAnsi="Consolas" w:cs="Consolas"/>
+          <w:color w:val="000000"/>
+          <w:sz w:val="19"/>
+          <w:szCs w:val="19"/>
+          <w:lang w:val="en-CA"/>
+        </w:rPr>
+        <w:t xml:space="preserve"> TestUser{SubjectId = </w:t>
+      </w:r>
+      <w:r>
+        <w:rPr>
+          <w:rFonts w:ascii="Consolas" w:hAnsi="Consolas" w:cs="Consolas"/>
+          <w:color w:val="A31515"/>
+          <w:sz w:val="19"/>
+          <w:szCs w:val="19"/>
+          <w:lang w:val="en-CA"/>
+        </w:rPr>
+        <w:t>"88421113"</w:t>
+      </w:r>
+      <w:r>
+        <w:rPr>
+          <w:rFonts w:ascii="Consolas" w:hAnsi="Consolas" w:cs="Consolas"/>
+          <w:color w:val="000000"/>
+          <w:sz w:val="19"/>
+          <w:szCs w:val="19"/>
+          <w:lang w:val="en-CA"/>
+        </w:rPr>
+        <w:t xml:space="preserve">, Username = </w:t>
+      </w:r>
+      <w:r>
+        <w:rPr>
+          <w:rFonts w:ascii="Consolas" w:hAnsi="Consolas" w:cs="Consolas"/>
+          <w:color w:val="A31515"/>
+          <w:sz w:val="19"/>
+          <w:szCs w:val="19"/>
+          <w:lang w:val="en-CA"/>
+        </w:rPr>
+        <w:t>"bob"</w:t>
+      </w:r>
+      <w:r>
+        <w:rPr>
+          <w:rFonts w:ascii="Consolas" w:hAnsi="Consolas" w:cs="Consolas"/>
+          <w:color w:val="000000"/>
+          <w:sz w:val="19"/>
+          <w:szCs w:val="19"/>
+          <w:lang w:val="en-CA"/>
+        </w:rPr>
+        <w:t xml:space="preserve">, Password = </w:t>
+      </w:r>
+      <w:r>
+        <w:rPr>
+          <w:rFonts w:ascii="Consolas" w:hAnsi="Consolas" w:cs="Consolas"/>
+          <w:color w:val="A31515"/>
+          <w:sz w:val="19"/>
+          <w:szCs w:val="19"/>
+          <w:lang w:val="en-CA"/>
+        </w:rPr>
+        <w:t>"bob"</w:t>
+      </w:r>
+      <w:r>
+        <w:rPr>
+          <w:rFonts w:ascii="Consolas" w:hAnsi="Consolas" w:cs="Consolas"/>
+          <w:color w:val="000000"/>
+          <w:sz w:val="19"/>
+          <w:szCs w:val="19"/>
+          <w:lang w:val="en-CA"/>
+        </w:rPr>
+        <w:t>,</w:t>
+      </w:r>
+    </w:p>
+    <w:p>
+      <w:pPr>
+        <w:autoSpaceDE w:val="0"/>
+        <w:autoSpaceDN w:val="0"/>
+        <w:adjustRightInd w:val="0"/>
+        <w:spacing w:after="0" w:line="240" w:lineRule="auto"/>
+        <w:rPr>
+          <w:rFonts w:ascii="Consolas" w:hAnsi="Consolas" w:cs="Consolas"/>
+          <w:color w:val="000000"/>
+          <w:sz w:val="19"/>
+          <w:szCs w:val="19"/>
+          <w:lang w:val="en-CA"/>
+        </w:rPr>
+      </w:pPr>
+      <w:r>
+        <w:rPr>
+          <w:rFonts w:ascii="Consolas" w:hAnsi="Consolas" w:cs="Consolas"/>
+          <w:color w:val="000000"/>
+          <w:sz w:val="19"/>
+          <w:szCs w:val="19"/>
+          <w:lang w:val="en-CA"/>
+        </w:rPr>
+        <w:t xml:space="preserve">                Claims =</w:t>
+      </w:r>
+    </w:p>
+    <w:p>
+      <w:pPr>
+        <w:autoSpaceDE w:val="0"/>
+        <w:autoSpaceDN w:val="0"/>
+        <w:adjustRightInd w:val="0"/>
+        <w:spacing w:after="0" w:line="240" w:lineRule="auto"/>
+        <w:rPr>
+          <w:rFonts w:ascii="Consolas" w:hAnsi="Consolas" w:cs="Consolas"/>
+          <w:color w:val="000000"/>
+          <w:sz w:val="19"/>
+          <w:szCs w:val="19"/>
+          <w:lang w:val="en-CA"/>
+        </w:rPr>
+      </w:pPr>
+      <w:r>
+        <w:rPr>
+          <w:rFonts w:ascii="Consolas" w:hAnsi="Consolas" w:cs="Consolas"/>
+          <w:color w:val="000000"/>
+          <w:sz w:val="19"/>
+          <w:szCs w:val="19"/>
+          <w:lang w:val="en-CA"/>
+        </w:rPr>
+        <w:t xml:space="preserve">                {</w:t>
+      </w:r>
+    </w:p>
+    <w:p>
+      <w:pPr>
+        <w:autoSpaceDE w:val="0"/>
+        <w:autoSpaceDN w:val="0"/>
+        <w:adjustRightInd w:val="0"/>
+        <w:spacing w:after="0" w:line="240" w:lineRule="auto"/>
+        <w:rPr>
+          <w:rFonts w:ascii="Consolas" w:hAnsi="Consolas" w:cs="Consolas"/>
+          <w:color w:val="000000"/>
+          <w:sz w:val="19"/>
+          <w:szCs w:val="19"/>
+          <w:lang w:val="en-CA"/>
+        </w:rPr>
+      </w:pPr>
+      <w:r>
+        <w:rPr>
+          <w:rFonts w:ascii="Consolas" w:hAnsi="Consolas" w:cs="Consolas"/>
+          <w:color w:val="000000"/>
+          <w:sz w:val="19"/>
+          <w:szCs w:val="19"/>
+          <w:lang w:val="en-CA"/>
+        </w:rPr>
+        <w:t xml:space="preserve">                    </w:t>
+      </w:r>
+      <w:r>
+        <w:rPr>
+          <w:rFonts w:ascii="Consolas" w:hAnsi="Consolas" w:cs="Consolas"/>
+          <w:color w:val="0000FF"/>
+          <w:sz w:val="19"/>
+          <w:szCs w:val="19"/>
+          <w:lang w:val="en-CA"/>
+        </w:rPr>
+        <w:t>new</w:t>
+      </w:r>
+      <w:r>
+        <w:rPr>
+          <w:rFonts w:ascii="Consolas" w:hAnsi="Consolas" w:cs="Consolas"/>
+          <w:color w:val="000000"/>
+          <w:sz w:val="19"/>
+          <w:szCs w:val="19"/>
+          <w:lang w:val="en-CA"/>
+        </w:rPr>
+        <w:t xml:space="preserve"> Claim(JwtClaimTypes.Name, </w:t>
+      </w:r>
+      <w:r>
+        <w:rPr>
+          <w:rFonts w:ascii="Consolas" w:hAnsi="Consolas" w:cs="Consolas"/>
+          <w:color w:val="A31515"/>
+          <w:sz w:val="19"/>
+          <w:szCs w:val="19"/>
+          <w:lang w:val="en-CA"/>
+        </w:rPr>
+        <w:t>"Bob Smith"</w:t>
+      </w:r>
+      <w:r>
+        <w:rPr>
+          <w:rFonts w:ascii="Consolas" w:hAnsi="Consolas" w:cs="Consolas"/>
+          <w:color w:val="000000"/>
+          <w:sz w:val="19"/>
+          <w:szCs w:val="19"/>
+          <w:lang w:val="en-CA"/>
+        </w:rPr>
+        <w:t>),</w:t>
+      </w:r>
+    </w:p>
+    <w:p>
+      <w:pPr>
+        <w:autoSpaceDE w:val="0"/>
+        <w:autoSpaceDN w:val="0"/>
+        <w:adjustRightInd w:val="0"/>
+        <w:spacing w:after="0" w:line="240" w:lineRule="auto"/>
+        <w:rPr>
+          <w:rFonts w:ascii="Consolas" w:hAnsi="Consolas" w:cs="Consolas"/>
+          <w:color w:val="000000"/>
+          <w:sz w:val="19"/>
+          <w:szCs w:val="19"/>
+          <w:lang w:val="en-CA"/>
+        </w:rPr>
+      </w:pPr>
+      <w:r>
+        <w:rPr>
+          <w:rFonts w:ascii="Consolas" w:hAnsi="Consolas" w:cs="Consolas"/>
+          <w:color w:val="000000"/>
+          <w:sz w:val="19"/>
+          <w:szCs w:val="19"/>
+          <w:lang w:val="en-CA"/>
+        </w:rPr>
+        <w:t xml:space="preserve">                    </w:t>
+      </w:r>
+      <w:r>
+        <w:rPr>
+          <w:rFonts w:ascii="Consolas" w:hAnsi="Consolas" w:cs="Consolas"/>
+          <w:color w:val="0000FF"/>
+          <w:sz w:val="19"/>
+          <w:szCs w:val="19"/>
+          <w:lang w:val="en-CA"/>
+        </w:rPr>
+        <w:t>new</w:t>
+      </w:r>
+      <w:r>
+        <w:rPr>
+          <w:rFonts w:ascii="Consolas" w:hAnsi="Consolas" w:cs="Consolas"/>
+          <w:color w:val="000000"/>
+          <w:sz w:val="19"/>
+          <w:szCs w:val="19"/>
+          <w:lang w:val="en-CA"/>
+        </w:rPr>
+        <w:t xml:space="preserve"> Claim(JwtClaimTypes.GivenName, </w:t>
+      </w:r>
+      <w:r>
+        <w:rPr>
+          <w:rFonts w:ascii="Consolas" w:hAnsi="Consolas" w:cs="Consolas"/>
+          <w:color w:val="A31515"/>
+          <w:sz w:val="19"/>
+          <w:szCs w:val="19"/>
+          <w:lang w:val="en-CA"/>
+        </w:rPr>
+        <w:t>"Bob"</w:t>
+      </w:r>
+      <w:r>
+        <w:rPr>
+          <w:rFonts w:ascii="Consolas" w:hAnsi="Consolas" w:cs="Consolas"/>
+          <w:color w:val="000000"/>
+          <w:sz w:val="19"/>
+          <w:szCs w:val="19"/>
+          <w:lang w:val="en-CA"/>
+        </w:rPr>
+        <w:t>),</w:t>
+      </w:r>
+    </w:p>
+    <w:p>
+      <w:pPr>
+        <w:autoSpaceDE w:val="0"/>
+        <w:autoSpaceDN w:val="0"/>
+        <w:adjustRightInd w:val="0"/>
+        <w:spacing w:after="0" w:line="240" w:lineRule="auto"/>
+        <w:rPr>
+          <w:rFonts w:ascii="Consolas" w:hAnsi="Consolas" w:cs="Consolas"/>
+          <w:color w:val="000000"/>
+          <w:sz w:val="19"/>
+          <w:szCs w:val="19"/>
+          <w:lang w:val="en-CA"/>
+        </w:rPr>
+      </w:pPr>
+      <w:r>
+        <w:rPr>
+          <w:rFonts w:ascii="Consolas" w:hAnsi="Consolas" w:cs="Consolas"/>
+          <w:color w:val="000000"/>
+          <w:sz w:val="19"/>
+          <w:szCs w:val="19"/>
+          <w:lang w:val="en-CA"/>
+        </w:rPr>
+        <w:t xml:space="preserve">                    </w:t>
+      </w:r>
+      <w:r>
+        <w:rPr>
+          <w:rFonts w:ascii="Consolas" w:hAnsi="Consolas" w:cs="Consolas"/>
+          <w:color w:val="0000FF"/>
+          <w:sz w:val="19"/>
+          <w:szCs w:val="19"/>
+          <w:lang w:val="en-CA"/>
+        </w:rPr>
+        <w:t>new</w:t>
+      </w:r>
+      <w:r>
+        <w:rPr>
+          <w:rFonts w:ascii="Consolas" w:hAnsi="Consolas" w:cs="Consolas"/>
+          <w:color w:val="000000"/>
+          <w:sz w:val="19"/>
+          <w:szCs w:val="19"/>
+          <w:lang w:val="en-CA"/>
+        </w:rPr>
+        <w:t xml:space="preserve"> Claim(JwtClaimTypes.FamilyName, </w:t>
+      </w:r>
+      <w:r>
+        <w:rPr>
+          <w:rFonts w:ascii="Consolas" w:hAnsi="Consolas" w:cs="Consolas"/>
+          <w:color w:val="A31515"/>
+          <w:sz w:val="19"/>
+          <w:szCs w:val="19"/>
+          <w:lang w:val="en-CA"/>
+        </w:rPr>
+        <w:t>"Smith"</w:t>
+      </w:r>
+      <w:r>
+        <w:rPr>
+          <w:rFonts w:ascii="Consolas" w:hAnsi="Consolas" w:cs="Consolas"/>
+          <w:color w:val="000000"/>
+          <w:sz w:val="19"/>
+          <w:szCs w:val="19"/>
+          <w:lang w:val="en-CA"/>
+        </w:rPr>
+        <w:t>),</w:t>
+      </w:r>
+    </w:p>
+    <w:p>
+      <w:pPr>
+        <w:autoSpaceDE w:val="0"/>
+        <w:autoSpaceDN w:val="0"/>
+        <w:adjustRightInd w:val="0"/>
+        <w:spacing w:after="0" w:line="240" w:lineRule="auto"/>
+        <w:rPr>
+          <w:rFonts w:ascii="Consolas" w:hAnsi="Consolas" w:cs="Consolas"/>
+          <w:color w:val="000000"/>
+          <w:sz w:val="19"/>
+          <w:szCs w:val="19"/>
+          <w:lang w:val="en-CA"/>
+        </w:rPr>
+      </w:pPr>
+      <w:r>
+        <w:rPr>
+          <w:rFonts w:ascii="Consolas" w:hAnsi="Consolas" w:cs="Consolas"/>
+          <w:color w:val="000000"/>
+          <w:sz w:val="19"/>
+          <w:szCs w:val="19"/>
+          <w:lang w:val="en-CA"/>
+        </w:rPr>
+        <w:t xml:space="preserve">                    </w:t>
+      </w:r>
+      <w:r>
+        <w:rPr>
+          <w:rFonts w:ascii="Consolas" w:hAnsi="Consolas" w:cs="Consolas"/>
+          <w:color w:val="0000FF"/>
+          <w:sz w:val="19"/>
+          <w:szCs w:val="19"/>
+          <w:lang w:val="en-CA"/>
+        </w:rPr>
+        <w:t>new</w:t>
+      </w:r>
+      <w:r>
+        <w:rPr>
+          <w:rFonts w:ascii="Consolas" w:hAnsi="Consolas" w:cs="Consolas"/>
+          <w:color w:val="000000"/>
+          <w:sz w:val="19"/>
+          <w:szCs w:val="19"/>
+          <w:lang w:val="en-CA"/>
+        </w:rPr>
+        <w:t xml:space="preserve"> Claim(JwtClaimTypes.Email, </w:t>
+      </w:r>
+      <w:r>
+        <w:rPr>
+          <w:rFonts w:ascii="Consolas" w:hAnsi="Consolas" w:cs="Consolas"/>
+          <w:color w:val="A31515"/>
+          <w:sz w:val="19"/>
+          <w:szCs w:val="19"/>
+          <w:lang w:val="en-CA"/>
+        </w:rPr>
+        <w:t>"BobSmith@email.com"</w:t>
+      </w:r>
+      <w:r>
+        <w:rPr>
+          <w:rFonts w:ascii="Consolas" w:hAnsi="Consolas" w:cs="Consolas"/>
+          <w:color w:val="000000"/>
+          <w:sz w:val="19"/>
+          <w:szCs w:val="19"/>
+          <w:lang w:val="en-CA"/>
+        </w:rPr>
+        <w:t>),</w:t>
+      </w:r>
+    </w:p>
+    <w:p>
+      <w:pPr>
+        <w:autoSpaceDE w:val="0"/>
+        <w:autoSpaceDN w:val="0"/>
+        <w:adjustRightInd w:val="0"/>
+        <w:spacing w:after="0" w:line="240" w:lineRule="auto"/>
+        <w:rPr>
+          <w:rFonts w:ascii="Consolas" w:hAnsi="Consolas" w:cs="Consolas"/>
+          <w:color w:val="000000"/>
+          <w:sz w:val="19"/>
+          <w:szCs w:val="19"/>
+          <w:lang w:val="en-CA"/>
+        </w:rPr>
+      </w:pPr>
+      <w:r>
+        <w:rPr>
+          <w:rFonts w:ascii="Consolas" w:hAnsi="Consolas" w:cs="Consolas"/>
+          <w:color w:val="000000"/>
+          <w:sz w:val="19"/>
+          <w:szCs w:val="19"/>
+          <w:lang w:val="en-CA"/>
+        </w:rPr>
+        <w:t xml:space="preserve">                    </w:t>
+      </w:r>
+      <w:r>
+        <w:rPr>
+          <w:rFonts w:ascii="Consolas" w:hAnsi="Consolas" w:cs="Consolas"/>
+          <w:color w:val="0000FF"/>
+          <w:sz w:val="19"/>
+          <w:szCs w:val="19"/>
+          <w:lang w:val="en-CA"/>
+        </w:rPr>
+        <w:t>new</w:t>
+      </w:r>
+      <w:r>
+        <w:rPr>
+          <w:rFonts w:ascii="Consolas" w:hAnsi="Consolas" w:cs="Consolas"/>
+          <w:color w:val="000000"/>
+          <w:sz w:val="19"/>
+          <w:szCs w:val="19"/>
+          <w:lang w:val="en-CA"/>
+        </w:rPr>
+        <w:t xml:space="preserve"> Claim(JwtClaimTypes.EmailVerified, </w:t>
+      </w:r>
+      <w:r>
+        <w:rPr>
+          <w:rFonts w:ascii="Consolas" w:hAnsi="Consolas" w:cs="Consolas"/>
+          <w:color w:val="A31515"/>
+          <w:sz w:val="19"/>
+          <w:szCs w:val="19"/>
+          <w:lang w:val="en-CA"/>
+        </w:rPr>
+        <w:t>"true"</w:t>
+      </w:r>
+      <w:r>
+        <w:rPr>
+          <w:rFonts w:ascii="Consolas" w:hAnsi="Consolas" w:cs="Consolas"/>
+          <w:color w:val="000000"/>
+          <w:sz w:val="19"/>
+          <w:szCs w:val="19"/>
+          <w:lang w:val="en-CA"/>
+        </w:rPr>
+        <w:t>, ClaimValueTypes.Boolean),</w:t>
+      </w:r>
+    </w:p>
+    <w:p>
+      <w:pPr>
+        <w:autoSpaceDE w:val="0"/>
+        <w:autoSpaceDN w:val="0"/>
+        <w:adjustRightInd w:val="0"/>
+        <w:spacing w:after="0" w:line="240" w:lineRule="auto"/>
+        <w:rPr>
+          <w:rFonts w:ascii="Consolas" w:hAnsi="Consolas" w:cs="Consolas"/>
+          <w:color w:val="000000"/>
+          <w:sz w:val="19"/>
+          <w:szCs w:val="19"/>
+          <w:lang w:val="en-CA"/>
+        </w:rPr>
+      </w:pPr>
+      <w:r>
+        <w:rPr>
+          <w:rFonts w:ascii="Consolas" w:hAnsi="Consolas" w:cs="Consolas"/>
+          <w:color w:val="000000"/>
+          <w:sz w:val="19"/>
+          <w:szCs w:val="19"/>
+          <w:lang w:val="en-CA"/>
+        </w:rPr>
+        <w:t xml:space="preserve">                    </w:t>
+      </w:r>
+      <w:r>
+        <w:rPr>
+          <w:rFonts w:ascii="Consolas" w:hAnsi="Consolas" w:cs="Consolas"/>
+          <w:color w:val="0000FF"/>
+          <w:sz w:val="19"/>
+          <w:szCs w:val="19"/>
+          <w:lang w:val="en-CA"/>
+        </w:rPr>
+        <w:t>new</w:t>
+      </w:r>
+      <w:r>
+        <w:rPr>
+          <w:rFonts w:ascii="Consolas" w:hAnsi="Consolas" w:cs="Consolas"/>
+          <w:color w:val="000000"/>
+          <w:sz w:val="19"/>
+          <w:szCs w:val="19"/>
+          <w:lang w:val="en-CA"/>
+        </w:rPr>
+        <w:t xml:space="preserve"> Claim(JwtClaimTypes.WebSite, </w:t>
+      </w:r>
+      <w:r>
+        <w:rPr>
+          <w:rFonts w:ascii="Consolas" w:hAnsi="Consolas" w:cs="Consolas"/>
+          <w:color w:val="A31515"/>
+          <w:sz w:val="19"/>
+          <w:szCs w:val="19"/>
+          <w:lang w:val="en-CA"/>
+        </w:rPr>
+        <w:t>"http://bob.com"</w:t>
+      </w:r>
+      <w:r>
+        <w:rPr>
+          <w:rFonts w:ascii="Consolas" w:hAnsi="Consolas" w:cs="Consolas"/>
+          <w:color w:val="000000"/>
+          <w:sz w:val="19"/>
+          <w:szCs w:val="19"/>
+          <w:lang w:val="en-CA"/>
+        </w:rPr>
+        <w:t>),</w:t>
+      </w:r>
+    </w:p>
+    <w:p>
+      <w:pPr>
+        <w:autoSpaceDE w:val="0"/>
+        <w:autoSpaceDN w:val="0"/>
+        <w:adjustRightInd w:val="0"/>
+        <w:spacing w:after="0" w:line="240" w:lineRule="auto"/>
+        <w:rPr>
+          <w:rFonts w:ascii="Consolas" w:hAnsi="Consolas" w:cs="Consolas"/>
+          <w:color w:val="000000"/>
+          <w:sz w:val="19"/>
+          <w:szCs w:val="19"/>
+          <w:lang w:val="en-CA"/>
+        </w:rPr>
+      </w:pPr>
+      <w:r>
+        <w:rPr>
+          <w:rFonts w:ascii="Consolas" w:hAnsi="Consolas" w:cs="Consolas"/>
+          <w:color w:val="000000"/>
+          <w:sz w:val="19"/>
+          <w:szCs w:val="19"/>
+          <w:lang w:val="en-CA"/>
+        </w:rPr>
+        <w:t xml:space="preserve">                    </w:t>
+      </w:r>
+      <w:r>
+        <w:rPr>
+          <w:rFonts w:ascii="Consolas" w:hAnsi="Consolas" w:cs="Consolas"/>
+          <w:color w:val="0000FF"/>
+          <w:sz w:val="19"/>
+          <w:szCs w:val="19"/>
+          <w:lang w:val="en-CA"/>
+        </w:rPr>
+        <w:t>new</w:t>
+      </w:r>
+      <w:r>
+        <w:rPr>
+          <w:rFonts w:ascii="Consolas" w:hAnsi="Consolas" w:cs="Consolas"/>
+          <w:color w:val="000000"/>
+          <w:sz w:val="19"/>
+          <w:szCs w:val="19"/>
+          <w:lang w:val="en-CA"/>
+        </w:rPr>
+        <w:t xml:space="preserve"> Claim(JwtClaimTypes.Address, </w:t>
+      </w:r>
+      <w:r>
+        <w:rPr>
+          <w:rFonts w:ascii="Consolas" w:hAnsi="Consolas" w:cs="Consolas"/>
+          <w:color w:val="800000"/>
+          <w:sz w:val="19"/>
+          <w:szCs w:val="19"/>
+          <w:lang w:val="en-CA"/>
+        </w:rPr>
+        <w:t>@"{ 'street_address': 'One Hacker Way', 'locality': 'Heidelberg', 'postal_code': 69118, 'country': 'Germany' }"</w:t>
+      </w:r>
+      <w:r>
+        <w:rPr>
+          <w:rFonts w:ascii="Consolas" w:hAnsi="Consolas" w:cs="Consolas"/>
+          <w:color w:val="000000"/>
+          <w:sz w:val="19"/>
+          <w:szCs w:val="19"/>
+          <w:lang w:val="en-CA"/>
+        </w:rPr>
+        <w:t>, IdentityServer4.IdentityServerConstants.ClaimValueTypes.Json),</w:t>
+      </w:r>
+    </w:p>
+    <w:p>
+      <w:pPr>
+        <w:autoSpaceDE w:val="0"/>
+        <w:autoSpaceDN w:val="0"/>
+        <w:adjustRightInd w:val="0"/>
+        <w:spacing w:after="0" w:line="240" w:lineRule="auto"/>
+        <w:rPr>
+          <w:rFonts w:ascii="Consolas" w:hAnsi="Consolas" w:cs="Consolas"/>
+          <w:color w:val="000000"/>
+          <w:sz w:val="19"/>
+          <w:szCs w:val="19"/>
+        </w:rPr>
+      </w:pPr>
+      <w:r>
+        <w:rPr>
+          <w:rFonts w:ascii="Consolas" w:hAnsi="Consolas" w:cs="Consolas"/>
+          <w:color w:val="000000"/>
+          <w:sz w:val="19"/>
+          <w:szCs w:val="19"/>
+          <w:lang w:val="en-CA"/>
+        </w:rPr>
+        <w:t xml:space="preserve">                    </w:t>
+      </w:r>
+      <w:r>
+        <w:rPr>
+          <w:rFonts w:ascii="Consolas" w:hAnsi="Consolas" w:cs="Consolas"/>
+          <w:color w:val="0000FF"/>
+          <w:sz w:val="19"/>
+          <w:szCs w:val="19"/>
+        </w:rPr>
+        <w:t>new</w:t>
+      </w:r>
+      <w:r>
+        <w:rPr>
+          <w:rFonts w:ascii="Consolas" w:hAnsi="Consolas" w:cs="Consolas"/>
+          <w:color w:val="000000"/>
+          <w:sz w:val="19"/>
+          <w:szCs w:val="19"/>
+        </w:rPr>
+        <w:t xml:space="preserve"> Claim(</w:t>
+      </w:r>
+      <w:r>
+        <w:rPr>
+          <w:rFonts w:ascii="Consolas" w:hAnsi="Consolas" w:cs="Consolas"/>
+          <w:color w:val="A31515"/>
+          <w:sz w:val="19"/>
+          <w:szCs w:val="19"/>
+        </w:rPr>
+        <w:t>"location"</w:t>
+      </w:r>
+      <w:r>
+        <w:rPr>
+          <w:rFonts w:ascii="Consolas" w:hAnsi="Consolas" w:cs="Consolas"/>
+          <w:color w:val="000000"/>
+          <w:sz w:val="19"/>
+          <w:szCs w:val="19"/>
+        </w:rPr>
+        <w:t xml:space="preserve">, </w:t>
+      </w:r>
+      <w:r>
+        <w:rPr>
+          <w:rFonts w:ascii="Consolas" w:hAnsi="Consolas" w:cs="Consolas"/>
+          <w:color w:val="A31515"/>
+          <w:sz w:val="19"/>
+          <w:szCs w:val="19"/>
+        </w:rPr>
+        <w:t>"somewhere"</w:t>
+      </w:r>
+      <w:r>
+        <w:rPr>
+          <w:rFonts w:ascii="Consolas" w:hAnsi="Consolas" w:cs="Consolas"/>
+          <w:color w:val="000000"/>
+          <w:sz w:val="19"/>
+          <w:szCs w:val="19"/>
+        </w:rPr>
+        <w:t>)</w:t>
+      </w:r>
+    </w:p>
+    <w:p>
+      <w:pPr>
+        <w:autoSpaceDE w:val="0"/>
+        <w:autoSpaceDN w:val="0"/>
+        <w:adjustRightInd w:val="0"/>
+        <w:spacing w:after="0" w:line="240" w:lineRule="auto"/>
+        <w:rPr>
+          <w:rFonts w:ascii="Consolas" w:hAnsi="Consolas" w:cs="Consolas"/>
+          <w:color w:val="000000"/>
+          <w:sz w:val="19"/>
+          <w:szCs w:val="19"/>
+        </w:rPr>
+      </w:pPr>
+      <w:r>
+        <w:rPr>
+          <w:rFonts w:ascii="Consolas" w:hAnsi="Consolas" w:cs="Consolas"/>
+          <w:color w:val="000000"/>
+          <w:sz w:val="19"/>
+          <w:szCs w:val="19"/>
+        </w:rPr>
+        <w:t xml:space="preserve">                }</w:t>
+      </w:r>
+    </w:p>
+    <w:p>
+      <w:pPr>
+        <w:autoSpaceDE w:val="0"/>
+        <w:autoSpaceDN w:val="0"/>
+        <w:adjustRightInd w:val="0"/>
+        <w:spacing w:after="0" w:line="240" w:lineRule="auto"/>
+        <w:rPr>
+          <w:rFonts w:ascii="Consolas" w:hAnsi="Consolas" w:cs="Consolas"/>
+          <w:color w:val="000000"/>
+          <w:sz w:val="19"/>
+          <w:szCs w:val="19"/>
+        </w:rPr>
+      </w:pPr>
+      <w:r>
+        <w:rPr>
+          <w:rFonts w:ascii="Consolas" w:hAnsi="Consolas" w:cs="Consolas"/>
+          <w:color w:val="000000"/>
+          <w:sz w:val="19"/>
+          <w:szCs w:val="19"/>
+        </w:rPr>
+        <w:t xml:space="preserve">            }</w:t>
+      </w:r>
+    </w:p>
+    <w:p>
+      <w:pPr>
+        <w:autoSpaceDE w:val="0"/>
+        <w:autoSpaceDN w:val="0"/>
+        <w:adjustRightInd w:val="0"/>
+        <w:spacing w:after="0" w:line="240" w:lineRule="auto"/>
+        <w:rPr>
+          <w:rFonts w:ascii="Consolas" w:hAnsi="Consolas" w:cs="Consolas"/>
+          <w:color w:val="000000"/>
+          <w:sz w:val="19"/>
+          <w:szCs w:val="19"/>
+        </w:rPr>
+      </w:pPr>
+      <w:r>
+        <w:rPr>
+          <w:rFonts w:ascii="Consolas" w:hAnsi="Consolas" w:cs="Consolas"/>
+          <w:color w:val="000000"/>
+          <w:sz w:val="19"/>
+          <w:szCs w:val="19"/>
+        </w:rPr>
+        <w:t xml:space="preserve">            };</w:t>
+      </w:r>
+    </w:p>
+    <w:p>
+      <w:r>
+        <w:rPr>
+          <w:rFonts w:ascii="Consolas" w:hAnsi="Consolas" w:cs="Consolas"/>
+          <w:color w:val="000000"/>
+          <w:sz w:val="19"/>
+          <w:szCs w:val="19"/>
+        </w:rPr>
+        <w:t xml:space="preserve">        }</w:t>
+      </w:r>
+    </w:p>
+    <w:p>
+      <w:r>
+        <w:t xml:space="preserve">Nous devons également </w:t>
+      </w:r>
+      <w:r>
+        <w:t xml:space="preserve">modifier la méthode ConfigureServices du fichier Startup.cs pour </w:t>
+      </w:r>
+      <w:r>
+        <w:t>ajouter cette liste</w:t>
+      </w:r>
+      <w:r>
+        <w:t xml:space="preserve"> à la configuration d’IdentityServer. Cela se fait en utilisant la méthode d’extension </w:t>
+      </w:r>
+      <w:r>
+        <w:t>AddTestUsers</w:t>
+      </w:r>
+      <w:r>
+        <w:t xml:space="preserve"> lors de l’appel de AddIdentityServer() :</w:t>
+      </w:r>
+    </w:p>
+    <w:p/>
+    <w:p>
+      <w:pPr>
+        <w:autoSpaceDE w:val="0"/>
+        <w:autoSpaceDN w:val="0"/>
+        <w:adjustRightInd w:val="0"/>
+        <w:spacing w:after="0" w:line="240" w:lineRule="auto"/>
+        <w:rPr>
+          <w:rFonts w:ascii="Consolas" w:hAnsi="Consolas" w:cs="Consolas"/>
+          <w:color w:val="000000"/>
+          <w:sz w:val="19"/>
+          <w:szCs w:val="19"/>
+          <w:lang w:val="en-CA"/>
+        </w:rPr>
+      </w:pPr>
+      <w:r>
+        <w:rPr>
+          <w:rFonts w:ascii="Consolas" w:hAnsi="Consolas" w:cs="Consolas"/>
+          <w:color w:val="0000FF"/>
+          <w:sz w:val="19"/>
+          <w:szCs w:val="19"/>
+          <w:lang w:val="en-CA"/>
+        </w:rPr>
+        <w:t>public</w:t>
+      </w:r>
+      <w:r>
+        <w:rPr>
+          <w:rFonts w:ascii="Consolas" w:hAnsi="Consolas" w:cs="Consolas"/>
+          <w:color w:val="000000"/>
+          <w:sz w:val="19"/>
+          <w:szCs w:val="19"/>
+          <w:lang w:val="en-CA"/>
+        </w:rPr>
+        <w:t xml:space="preserve"> </w:t>
+      </w:r>
+      <w:r>
+        <w:rPr>
+          <w:rFonts w:ascii="Consolas" w:hAnsi="Consolas" w:cs="Consolas"/>
+          <w:color w:val="0000FF"/>
+          <w:sz w:val="19"/>
+          <w:szCs w:val="19"/>
+          <w:lang w:val="en-CA"/>
+        </w:rPr>
+        <w:t>void</w:t>
+      </w:r>
+      <w:r>
+        <w:rPr>
+          <w:rFonts w:ascii="Consolas" w:hAnsi="Consolas" w:cs="Consolas"/>
+          <w:color w:val="000000"/>
+          <w:sz w:val="19"/>
+          <w:szCs w:val="19"/>
+          <w:lang w:val="en-CA"/>
+        </w:rPr>
+        <w:t xml:space="preserve"> ConfigureServices(IServiceCollection services)</w:t>
+      </w:r>
+    </w:p>
+    <w:p>
+      <w:pPr>
+        <w:autoSpaceDE w:val="0"/>
+        <w:autoSpaceDN w:val="0"/>
+        <w:adjustRightInd w:val="0"/>
+        <w:spacing w:after="0" w:line="240" w:lineRule="auto"/>
+        <w:rPr>
+          <w:rFonts w:ascii="Consolas" w:hAnsi="Consolas" w:cs="Consolas"/>
+          <w:color w:val="000000"/>
+          <w:sz w:val="19"/>
+          <w:szCs w:val="19"/>
+          <w:lang w:val="en-CA"/>
+        </w:rPr>
+      </w:pPr>
+      <w:r>
+        <w:rPr>
+          <w:rFonts w:ascii="Consolas" w:hAnsi="Consolas" w:cs="Consolas"/>
+          <w:color w:val="000000"/>
+          <w:sz w:val="19"/>
+          <w:szCs w:val="19"/>
+          <w:lang w:val="en-CA"/>
+        </w:rPr>
+        <w:t xml:space="preserve">        {</w:t>
+      </w:r>
+    </w:p>
+    <w:p>
+      <w:pPr>
+        <w:autoSpaceDE w:val="0"/>
+        <w:autoSpaceDN w:val="0"/>
+        <w:adjustRightInd w:val="0"/>
+        <w:spacing w:after="0" w:line="240" w:lineRule="auto"/>
+        <w:rPr>
+          <w:rFonts w:ascii="Consolas" w:hAnsi="Consolas" w:cs="Consolas"/>
+          <w:color w:val="000000"/>
+          <w:sz w:val="19"/>
+          <w:szCs w:val="19"/>
+          <w:lang w:val="en-CA"/>
+        </w:rPr>
+      </w:pPr>
+      <w:r>
+        <w:rPr>
+          <w:rFonts w:ascii="Consolas" w:hAnsi="Consolas" w:cs="Consolas"/>
+          <w:color w:val="000000"/>
+          <w:sz w:val="19"/>
+          <w:szCs w:val="19"/>
+          <w:lang w:val="en-CA"/>
+        </w:rPr>
+        <w:t xml:space="preserve">            services.AddMvc().SetCompatibilityVersion(CompatibilityVersion.Version_2_1);</w:t>
+      </w:r>
+    </w:p>
+    <w:p>
+      <w:pPr>
+        <w:autoSpaceDE w:val="0"/>
+        <w:autoSpaceDN w:val="0"/>
+        <w:adjustRightInd w:val="0"/>
+        <w:spacing w:after="0" w:line="240" w:lineRule="auto"/>
+        <w:rPr>
+          <w:rFonts w:ascii="Consolas" w:hAnsi="Consolas" w:cs="Consolas"/>
+          <w:color w:val="000000"/>
+          <w:sz w:val="19"/>
+          <w:szCs w:val="19"/>
+          <w:lang w:val="en-CA"/>
+        </w:rPr>
+      </w:pPr>
+    </w:p>
+    <w:p>
+      <w:pPr>
+        <w:autoSpaceDE w:val="0"/>
+        <w:autoSpaceDN w:val="0"/>
+        <w:adjustRightInd w:val="0"/>
+        <w:spacing w:after="0" w:line="240" w:lineRule="auto"/>
+        <w:rPr>
+          <w:rFonts w:ascii="Consolas" w:hAnsi="Consolas" w:cs="Consolas"/>
+          <w:color w:val="000000"/>
+          <w:sz w:val="19"/>
+          <w:szCs w:val="19"/>
+          <w:lang w:val="en-CA"/>
+        </w:rPr>
+      </w:pPr>
+      <w:r>
+        <w:rPr>
+          <w:rFonts w:ascii="Consolas" w:hAnsi="Consolas" w:cs="Consolas"/>
+          <w:color w:val="000000"/>
+          <w:sz w:val="19"/>
+          <w:szCs w:val="19"/>
+          <w:lang w:val="en-CA"/>
+        </w:rPr>
+        <w:t xml:space="preserve">            </w:t>
+      </w:r>
+      <w:r>
+        <w:rPr>
+          <w:rFonts w:ascii="Consolas" w:hAnsi="Consolas" w:cs="Consolas"/>
+          <w:color w:val="008000"/>
+          <w:sz w:val="19"/>
+          <w:szCs w:val="19"/>
+          <w:lang w:val="en-CA"/>
+        </w:rPr>
+        <w:t>//configure identity server with in-memory stores, keys, clients and resources</w:t>
+      </w:r>
+    </w:p>
+    <w:p>
+      <w:pPr>
+        <w:autoSpaceDE w:val="0"/>
+        <w:autoSpaceDN w:val="0"/>
+        <w:adjustRightInd w:val="0"/>
+        <w:spacing w:after="0" w:line="240" w:lineRule="auto"/>
+        <w:rPr>
+          <w:rFonts w:ascii="Consolas" w:hAnsi="Consolas" w:cs="Consolas"/>
+          <w:color w:val="000000"/>
+          <w:sz w:val="19"/>
+          <w:szCs w:val="19"/>
+          <w:lang w:val="en-CA"/>
+        </w:rPr>
+      </w:pPr>
+      <w:r>
+        <w:rPr>
+          <w:rFonts w:ascii="Consolas" w:hAnsi="Consolas" w:cs="Consolas"/>
+          <w:color w:val="000000"/>
+          <w:sz w:val="19"/>
+          <w:szCs w:val="19"/>
+          <w:lang w:val="en-CA"/>
+        </w:rPr>
+        <w:t xml:space="preserve">            services.AddIdentityServer()</w:t>
+      </w:r>
+    </w:p>
+    <w:p>
+      <w:pPr>
+        <w:autoSpaceDE w:val="0"/>
+        <w:autoSpaceDN w:val="0"/>
+        <w:adjustRightInd w:val="0"/>
+        <w:spacing w:after="0" w:line="240" w:lineRule="auto"/>
+        <w:rPr>
+          <w:rFonts w:ascii="Consolas" w:hAnsi="Consolas" w:cs="Consolas"/>
+          <w:color w:val="000000"/>
+          <w:sz w:val="19"/>
+          <w:szCs w:val="19"/>
+          <w:lang w:val="en-CA"/>
+        </w:rPr>
+      </w:pPr>
+      <w:r>
+        <w:rPr>
+          <w:rFonts w:ascii="Consolas" w:hAnsi="Consolas" w:cs="Consolas"/>
+          <w:color w:val="000000"/>
+          <w:sz w:val="19"/>
+          <w:szCs w:val="19"/>
+          <w:lang w:val="en-CA"/>
+        </w:rPr>
+        <w:t xml:space="preserve">                   .AddDeveloperSigningCredential()</w:t>
+      </w:r>
+    </w:p>
+    <w:p>
+      <w:pPr>
+        <w:autoSpaceDE w:val="0"/>
+        <w:autoSpaceDN w:val="0"/>
+        <w:adjustRightInd w:val="0"/>
+        <w:spacing w:after="0" w:line="240" w:lineRule="auto"/>
+        <w:rPr>
+          <w:rFonts w:ascii="Consolas" w:hAnsi="Consolas" w:cs="Consolas"/>
+          <w:color w:val="000000"/>
+          <w:sz w:val="19"/>
+          <w:szCs w:val="19"/>
+          <w:lang w:val="en-CA"/>
+        </w:rPr>
+      </w:pPr>
+      <w:r>
+        <w:rPr>
+          <w:rFonts w:ascii="Consolas" w:hAnsi="Consolas" w:cs="Consolas"/>
+          <w:color w:val="000000"/>
+          <w:sz w:val="19"/>
+          <w:szCs w:val="19"/>
+          <w:lang w:val="en-CA"/>
+        </w:rPr>
+        <w:t xml:space="preserve">                   .AddInMemoryIdentityResources(Config.GetIdentityResources())</w:t>
+      </w:r>
+    </w:p>
+    <w:p>
+      <w:pPr>
+        <w:autoSpaceDE w:val="0"/>
+        <w:autoSpaceDN w:val="0"/>
+        <w:adjustRightInd w:val="0"/>
+        <w:spacing w:after="0" w:line="240" w:lineRule="auto"/>
+        <w:rPr>
+          <w:rFonts w:ascii="Consolas" w:hAnsi="Consolas" w:cs="Consolas"/>
+          <w:color w:val="000000"/>
+          <w:sz w:val="19"/>
+          <w:szCs w:val="19"/>
+          <w:lang w:val="en-CA"/>
+        </w:rPr>
+      </w:pPr>
+      <w:r>
+        <w:rPr>
+          <w:rFonts w:ascii="Consolas" w:hAnsi="Consolas" w:cs="Consolas"/>
+          <w:color w:val="000000"/>
+          <w:sz w:val="19"/>
+          <w:szCs w:val="19"/>
+          <w:lang w:val="en-CA"/>
+        </w:rPr>
+        <w:t xml:space="preserve">                    .AddInMemoryApiResources(Config.GetApiResources())</w:t>
+      </w:r>
+    </w:p>
+    <w:p>
+      <w:pPr>
+        <w:autoSpaceDE w:val="0"/>
+        <w:autoSpaceDN w:val="0"/>
+        <w:adjustRightInd w:val="0"/>
+        <w:spacing w:after="0" w:line="240" w:lineRule="auto"/>
+        <w:rPr>
+          <w:rFonts w:ascii="Consolas" w:hAnsi="Consolas" w:cs="Consolas"/>
+          <w:color w:val="000000"/>
+          <w:sz w:val="19"/>
+          <w:szCs w:val="19"/>
+          <w:lang w:val="en-CA"/>
+        </w:rPr>
+      </w:pPr>
+      <w:r>
+        <w:rPr>
+          <w:rFonts w:ascii="Consolas" w:hAnsi="Consolas" w:cs="Consolas"/>
+          <w:color w:val="000000"/>
+          <w:sz w:val="19"/>
+          <w:szCs w:val="19"/>
+          <w:lang w:val="en-CA"/>
+        </w:rPr>
+        <w:t xml:space="preserve">                   .AddInMemoryClients(Config.GetClients())</w:t>
+      </w:r>
+    </w:p>
+    <w:p>
+      <w:pPr>
+        <w:autoSpaceDE w:val="0"/>
+        <w:autoSpaceDN w:val="0"/>
+        <w:adjustRightInd w:val="0"/>
+        <w:spacing w:after="0" w:line="240" w:lineRule="auto"/>
+        <w:rPr>
+          <w:rFonts w:ascii="Consolas" w:hAnsi="Consolas" w:cs="Consolas"/>
+          <w:color w:val="000000"/>
+          <w:sz w:val="19"/>
+          <w:szCs w:val="19"/>
+        </w:rPr>
+      </w:pPr>
+      <w:r>
+        <w:rPr>
+          <w:rFonts w:ascii="Consolas" w:hAnsi="Consolas" w:cs="Consolas"/>
+          <w:color w:val="000000"/>
+          <w:sz w:val="19"/>
+          <w:szCs w:val="19"/>
+          <w:lang w:val="en-CA"/>
+        </w:rPr>
+        <w:t xml:space="preserve">                   </w:t>
+      </w:r>
+      <w:r>
+        <w:rPr>
+          <w:rFonts w:ascii="Consolas" w:hAnsi="Consolas" w:cs="Consolas"/>
+          <w:color w:val="000000"/>
+          <w:sz w:val="19"/>
+          <w:szCs w:val="19"/>
+        </w:rPr>
+        <w:t>.AddTestUsers(Config.GetUsers()); ;</w:t>
+      </w:r>
+    </w:p>
+    <w:p>
+      <w:pPr>
+        <w:autoSpaceDE w:val="0"/>
+        <w:autoSpaceDN w:val="0"/>
+        <w:adjustRightInd w:val="0"/>
+        <w:spacing w:after="0" w:line="240" w:lineRule="auto"/>
+        <w:rPr>
+          <w:rFonts w:ascii="Consolas" w:hAnsi="Consolas" w:cs="Consolas"/>
+          <w:color w:val="000000"/>
+          <w:sz w:val="19"/>
+          <w:szCs w:val="19"/>
+        </w:rPr>
+      </w:pPr>
+      <w:r>
+        <w:rPr>
+          <w:rFonts w:ascii="Consolas" w:hAnsi="Consolas" w:cs="Consolas"/>
+          <w:color w:val="000000"/>
+          <w:sz w:val="19"/>
+          <w:szCs w:val="19"/>
+        </w:rPr>
+        <w:t xml:space="preserve">             </w:t>
+      </w:r>
+    </w:p>
+    <w:p>
+      <w:r>
+        <w:rPr>
+          <w:rFonts w:ascii="Consolas" w:hAnsi="Consolas" w:cs="Consolas"/>
+          <w:color w:val="000000"/>
+          <w:sz w:val="19"/>
+          <w:szCs w:val="19"/>
+        </w:rPr>
+        <w:t xml:space="preserve">        }</w:t>
       </w:r>
     </w:p>
     <w:p/>
@@ -11175,7 +13171,7 @@
 </file>
 
 <file path=customXml/itemProps1.xml><?xml version="1.0" encoding="utf-8"?>
-<ds:datastoreItem xmlns:ds="http://schemas.openxmlformats.org/officeDocument/2006/customXml" ds:itemID="{147417F9-0168-40FB-89F0-4D91B0ABB541}">
+<ds:datastoreItem xmlns:ds="http://schemas.openxmlformats.org/officeDocument/2006/customXml" ds:itemID="{5BB38D24-B245-4363-ADB1-C1178593FB2B}">
   <ds:schemaRefs>
     <ds:schemaRef ds:uri="http://schemas.openxmlformats.org/officeDocument/2006/bibliography"/>
   </ds:schemaRefs>

</xml_diff>